<commit_message>
Bullet Patterns: Decided on standard Base/Child inheritance.
</commit_message>
<xml_diff>
--- a/Documents/STIHOWE PROGRAM ARCHITECTURE.docx
+++ b/Documents/STIHOWE PROGRAM ARCHITECTURE.docx
@@ -482,7 +482,13 @@
         <w:rPr>
           <w:rFonts w:ascii="Times New Roman" w:hAnsi="Times New Roman" w:cs="Times New Roman"/>
         </w:rPr>
-        <w:t>Underscore Prefix</w:t>
+        <w:t xml:space="preserve">“m_” </w:t>
+      </w:r>
+      <w:r>
+        <w:rPr>
+          <w:rFonts w:ascii="Times New Roman" w:hAnsi="Times New Roman" w:cs="Times New Roman"/>
+        </w:rPr>
+        <w:t>Prefix</w:t>
       </w:r>
     </w:p>
     <w:p>

</xml_diff>

<commit_message>
New sandbox branch for the fuckery I'm doing.
</commit_message>
<xml_diff>
--- a/Documents/STIHOWE PROGRAM ARCHITECTURE.docx
+++ b/Documents/STIHOWE PROGRAM ARCHITECTURE.docx
@@ -204,7 +204,13 @@
         <w:rPr>
           <w:rFonts w:ascii="Times New Roman" w:hAnsi="Times New Roman" w:cs="Times New Roman"/>
         </w:rPr>
-        <w:t>Title Case (e.g. MovePlayer, Attack)</w:t>
+        <w:t>Pascal</w:t>
+      </w:r>
+      <w:r>
+        <w:rPr>
+          <w:rFonts w:ascii="Times New Roman" w:hAnsi="Times New Roman" w:cs="Times New Roman"/>
+        </w:rPr>
+        <w:t xml:space="preserve"> Case (e.g. MovePlayer, Attack)</w:t>
       </w:r>
     </w:p>
     <w:p>
@@ -344,6 +350,25 @@
       <w:pPr>
         <w:pStyle w:val="ListParagraph"/>
         <w:numPr>
+          <w:ilvl w:val="2"/>
+          <w:numId w:val="1"/>
+        </w:numPr>
+        <w:spacing w:line="360" w:lineRule="auto"/>
+        <w:rPr>
+          <w:rFonts w:ascii="Times New Roman" w:hAnsi="Times New Roman" w:cs="Times New Roman"/>
+        </w:rPr>
+      </w:pPr>
+      <w:r>
+        <w:rPr>
+          <w:rFonts w:ascii="Times New Roman" w:hAnsi="Times New Roman" w:cs="Times New Roman"/>
+        </w:rPr>
+        <w:t>Constants</w:t>
+      </w:r>
+    </w:p>
+    <w:p>
+      <w:pPr>
+        <w:pStyle w:val="ListParagraph"/>
+        <w:numPr>
           <w:ilvl w:val="1"/>
           <w:numId w:val="1"/>
         </w:numPr>
@@ -445,25 +470,6 @@
           <w:rFonts w:ascii="Times New Roman" w:hAnsi="Times New Roman" w:cs="Times New Roman"/>
         </w:rPr>
         <w:t>Macros</w:t>
-      </w:r>
-    </w:p>
-    <w:p>
-      <w:pPr>
-        <w:pStyle w:val="ListParagraph"/>
-        <w:numPr>
-          <w:ilvl w:val="2"/>
-          <w:numId w:val="1"/>
-        </w:numPr>
-        <w:spacing w:line="360" w:lineRule="auto"/>
-        <w:rPr>
-          <w:rFonts w:ascii="Times New Roman" w:hAnsi="Times New Roman" w:cs="Times New Roman"/>
-        </w:rPr>
-      </w:pPr>
-      <w:r>
-        <w:rPr>
-          <w:rFonts w:ascii="Times New Roman" w:hAnsi="Times New Roman" w:cs="Times New Roman"/>
-        </w:rPr>
-        <w:t>Constants</w:t>
       </w:r>
     </w:p>
     <w:p>

</xml_diff>

<commit_message>
Prune off unused scripts.
</commit_message>
<xml_diff>
--- a/Documents/STIHOWE PROGRAM ARCHITECTURE.docx
+++ b/Documents/STIHOWE PROGRAM ARCHITECTURE.docx
@@ -204,6 +204,44 @@
         <w:rPr>
           <w:rFonts w:ascii="Times New Roman" w:hAnsi="Times New Roman" w:cs="Times New Roman"/>
         </w:rPr>
+        <w:t>NO LINES LONGER THAN 80 CHARS</w:t>
+      </w:r>
+    </w:p>
+    <w:p>
+      <w:pPr>
+        <w:pStyle w:val="ListParagraph"/>
+        <w:numPr>
+          <w:ilvl w:val="2"/>
+          <w:numId w:val="1"/>
+        </w:numPr>
+        <w:spacing w:line="360" w:lineRule="auto"/>
+        <w:rPr>
+          <w:rFonts w:ascii="Times New Roman" w:hAnsi="Times New Roman" w:cs="Times New Roman"/>
+        </w:rPr>
+      </w:pPr>
+      <w:r>
+        <w:rPr>
+          <w:rFonts w:ascii="Times New Roman" w:hAnsi="Times New Roman" w:cs="Times New Roman"/>
+        </w:rPr>
+        <w:t xml:space="preserve"> Set a line/stop/ruler at 80!</w:t>
+      </w:r>
+    </w:p>
+    <w:p>
+      <w:pPr>
+        <w:pStyle w:val="ListParagraph"/>
+        <w:numPr>
+          <w:ilvl w:val="1"/>
+          <w:numId w:val="1"/>
+        </w:numPr>
+        <w:spacing w:line="360" w:lineRule="auto"/>
+        <w:rPr>
+          <w:rFonts w:ascii="Times New Roman" w:hAnsi="Times New Roman" w:cs="Times New Roman"/>
+        </w:rPr>
+      </w:pPr>
+      <w:r>
+        <w:rPr>
+          <w:rFonts w:ascii="Times New Roman" w:hAnsi="Times New Roman" w:cs="Times New Roman"/>
+        </w:rPr>
         <w:t>Pascal</w:t>
       </w:r>
       <w:r>
@@ -573,6 +611,7 @@
           <w:b/>
           <w:bCs/>
         </w:rPr>
+        <w:lastRenderedPageBreak/>
         <w:t>Namespaces</w:t>
       </w:r>
     </w:p>
@@ -654,7 +693,6 @@
         <w:rPr>
           <w:rFonts w:ascii="Times New Roman" w:hAnsi="Times New Roman" w:cs="Times New Roman"/>
         </w:rPr>
-        <w:lastRenderedPageBreak/>
         <w:t>Middle mouse reset camera position behind player</w:t>
       </w:r>
     </w:p>

</xml_diff>